<commit_message>
Readme updated as discussed 4/20. Four blank pages created, bootstrap applied.
</commit_message>
<xml_diff>
--- a/README.docx
+++ b/README.docx
@@ -28,53 +28,38 @@
       <w:pPr>
         <w:jc w:val="right"/>
       </w:pPr>
-      <w:proofErr w:type="spellStart"/>
-      <w:r>
-        <w:t>Zhiyang</w:t>
-      </w:r>
-      <w:proofErr w:type="spellEnd"/>
-      <w:r>
-        <w:t xml:space="preserve"> Chen</w:t>
+      <w:r>
+        <w:t>Zhiyang Chen</w:t>
       </w:r>
     </w:p>
     <w:p>
       <w:pPr>
         <w:jc w:val="right"/>
       </w:pPr>
-      <w:proofErr w:type="spellStart"/>
-      <w:r>
-        <w:t>Junyu</w:t>
-      </w:r>
-      <w:proofErr w:type="spellEnd"/>
-      <w:r>
-        <w:t xml:space="preserve"> Gong</w:t>
+      <w:r>
+        <w:t>Yuanxin Sun</w:t>
       </w:r>
     </w:p>
     <w:p>
       <w:pPr>
         <w:jc w:val="right"/>
       </w:pPr>
-      <w:proofErr w:type="spellStart"/>
-      <w:r>
-        <w:t>Yixin</w:t>
-      </w:r>
-      <w:proofErr w:type="spellEnd"/>
-      <w:r>
-        <w:t xml:space="preserve"> Sun</w:t>
+      <w:r>
+        <w:t>Shanshi Wang</w:t>
       </w:r>
     </w:p>
     <w:p>
       <w:pPr>
         <w:jc w:val="right"/>
       </w:pPr>
-      <w:proofErr w:type="spellStart"/>
-      <w:r>
-        <w:t>Shanshi</w:t>
-      </w:r>
-      <w:proofErr w:type="spellEnd"/>
-      <w:r>
-        <w:t xml:space="preserve"> Wang</w:t>
-      </w:r>
+      <w:r>
+        <w:t>Junyu Gong</w:t>
+      </w:r>
+    </w:p>
+    <w:p>
+      <w:pPr>
+        <w:jc w:val="right"/>
+      </w:pPr>
     </w:p>
     <w:p>
       <w:pPr>
@@ -88,6 +73,14 @@
       <w:pPr>
         <w:ind w:right="220"/>
       </w:pPr>
+      <w:r>
+        <w:t>TBD</w:t>
+      </w:r>
+    </w:p>
+    <w:p>
+      <w:pPr>
+        <w:ind w:right="220"/>
+      </w:pPr>
     </w:p>
     <w:p>
       <w:pPr>
@@ -101,6 +94,67 @@
       <w:pPr>
         <w:ind w:right="220"/>
       </w:pPr>
+      <w:r>
+        <w:t>student side:</w:t>
+      </w:r>
+    </w:p>
+    <w:p>
+      <w:pPr>
+        <w:ind w:right="220"/>
+      </w:pPr>
+      <w:r>
+        <w:t>- what-if score</w:t>
+      </w:r>
+    </w:p>
+    <w:p>
+      <w:pPr>
+        <w:ind w:right="220"/>
+      </w:pPr>
+      <w:r>
+        <w:t>- average score and standard division with enhanced UI (as on ELMS)</w:t>
+      </w:r>
+    </w:p>
+    <w:p>
+      <w:pPr>
+        <w:ind w:right="220"/>
+      </w:pPr>
+      <w:r>
+        <w:t>- easer to send re-grade request</w:t>
+      </w:r>
+    </w:p>
+    <w:p>
+      <w:pPr>
+        <w:ind w:right="220"/>
+      </w:pPr>
+      <w:r>
+        <w:t>- set personal icon</w:t>
+      </w:r>
+    </w:p>
+    <w:p>
+      <w:pPr>
+        <w:ind w:right="220"/>
+      </w:pPr>
+    </w:p>
+    <w:p>
+      <w:pPr>
+        <w:ind w:right="220"/>
+      </w:pPr>
+      <w:r>
+        <w:t>Admin side:</w:t>
+      </w:r>
+    </w:p>
+    <w:p>
+      <w:pPr>
+        <w:ind w:right="220"/>
+      </w:pPr>
+      <w:r>
+        <w:t>- just access to fake database, so no admin side needed.</w:t>
+      </w:r>
+    </w:p>
+    <w:p>
+      <w:pPr>
+        <w:ind w:right="220"/>
+      </w:pPr>
     </w:p>
     <w:p>
       <w:pPr>
@@ -114,6 +168,38 @@
       <w:pPr>
         <w:ind w:right="220"/>
       </w:pPr>
+      <w:r>
+        <w:t>JQuery</w:t>
+      </w:r>
+    </w:p>
+    <w:p>
+      <w:pPr>
+        <w:ind w:right="220"/>
+      </w:pPr>
+      <w:r>
+        <w:t>MySQL</w:t>
+      </w:r>
+    </w:p>
+    <w:p>
+      <w:pPr>
+        <w:ind w:right="220"/>
+      </w:pPr>
+      <w:r>
+        <w:t>bootstrap</w:t>
+      </w:r>
+    </w:p>
+    <w:p>
+      <w:pPr>
+        <w:ind w:right="220"/>
+      </w:pPr>
+      <w:r>
+        <w:t>OOP approach</w:t>
+      </w:r>
+    </w:p>
+    <w:p>
+      <w:pPr>
+        <w:ind w:right="220"/>
+      </w:pPr>
     </w:p>
     <w:p>
       <w:pPr>
@@ -127,15 +213,61 @@
       <w:pPr>
         <w:ind w:right="220"/>
       </w:pPr>
+      <w:r>
+        <w:t>what-if score: Zhiyang Chen</w:t>
+      </w:r>
+    </w:p>
+    <w:p>
+      <w:pPr>
+        <w:ind w:right="220"/>
+      </w:pPr>
+      <w:r>
+        <w:t>average score and standard division UI: Yuanxin Sun</w:t>
+      </w:r>
+    </w:p>
+    <w:p>
+      <w:pPr>
+        <w:ind w:right="220"/>
+      </w:pPr>
+      <w:r>
+        <w:lastRenderedPageBreak/>
+        <w:t>re-grade request: Shanshi Wang</w:t>
+      </w:r>
+    </w:p>
+    <w:p>
+      <w:pPr>
+        <w:ind w:right="220"/>
+      </w:pPr>
+      <w:r>
+        <w:t>personal icon: Junyu Gong</w:t>
+      </w:r>
+    </w:p>
+    <w:p>
+      <w:pPr>
+        <w:ind w:right="220"/>
+      </w:pPr>
+      <w:r>
+        <w:t>Basic UI: Zhiyang Chen</w:t>
+      </w:r>
+    </w:p>
+    <w:p>
+      <w:pPr>
+        <w:ind w:right="220"/>
+      </w:pPr>
+      <w:r>
+        <w:t>Fake database: Junyu Gong</w:t>
+      </w:r>
+    </w:p>
+    <w:p>
+      <w:pPr>
+        <w:jc w:val="center"/>
+      </w:pPr>
+    </w:p>
+    <w:p/>
+    <w:p>
       <w:bookmarkStart w:id="0" w:name="_GoBack"/>
       <w:bookmarkEnd w:id="0"/>
     </w:p>
-    <w:p>
-      <w:pPr>
-        <w:jc w:val="center"/>
-      </w:pPr>
-    </w:p>
-    <w:p/>
     <w:sectPr>
       <w:pgSz w:w="12240" w:h="15840"/>
       <w:pgMar w:top="1440" w:right="1800" w:bottom="1440" w:left="1800" w:header="720" w:footer="720" w:gutter="0"/>
@@ -539,6 +671,10 @@
   <w:style w:type="paragraph" w:default="1" w:styleId="Normal">
     <w:name w:val="Normal"/>
     <w:qFormat/>
+    <w:rsid w:val="00EE14D9"/>
+    <w:pPr>
+      <w:spacing w:line="256" w:lineRule="auto"/>
+    </w:pPr>
   </w:style>
   <w:style w:type="character" w:default="1" w:styleId="DefaultParagraphFont">
     <w:name w:val="Default Paragraph Font"/>
@@ -574,6 +710,7 @@
     <w:qFormat/>
     <w:rsid w:val="006677F2"/>
     <w:pPr>
+      <w:spacing w:line="259" w:lineRule="auto"/>
       <w:ind w:left="720"/>
       <w:contextualSpacing/>
     </w:pPr>

</xml_diff>